<commit_message>
Added Manuscript Figures for Backup
</commit_message>
<xml_diff>
--- a/Documents/Manuscript_MGv1.docx
+++ b/Documents/Manuscript_MGv1.docx
@@ -3,6 +3,8 @@
 <w:document xmlns:wpc="http://schemas.microsoft.com/office/word/2010/wordprocessingCanvas" xmlns:mc="http://schemas.openxmlformats.org/markup-compatibility/2006" xmlns:o="urn:schemas-microsoft-com:office:office" xmlns:r="http://schemas.openxmlformats.org/officeDocument/2006/relationships" xmlns:m="http://schemas.openxmlformats.org/officeDocument/2006/math" xmlns:v="urn:schemas-microsoft-com:vml" xmlns:wp14="http://schemas.microsoft.com/office/word/2010/wordprocessingDrawing" xmlns:wp="http://schemas.openxmlformats.org/drawingml/2006/wordprocessingDrawing" xmlns:w10="urn:schemas-microsoft-com:office:word" xmlns:w="http://schemas.openxmlformats.org/wordprocessingml/2006/main" xmlns:w14="http://schemas.microsoft.com/office/word/2010/wordml" xmlns:wpg="http://schemas.microsoft.com/office/word/2010/wordprocessingGroup" xmlns:wpi="http://schemas.microsoft.com/office/word/2010/wordprocessingInk" xmlns:wne="http://schemas.microsoft.com/office/word/2006/wordml" xmlns:wps="http://schemas.microsoft.com/office/word/2010/wordprocessingShape" mc:Ignorable="w14 wp14">
   <w:body>
     <w:p>
+      <w:bookmarkStart w:id="0" w:name="_GoBack"/>
+      <w:bookmarkEnd w:id="0"/>
       <w:r>
         <w:t>The affinity of Troponin-C for Ca</w:t>
       </w:r>
@@ -2553,7 +2555,7 @@
                 <v:shape id="_x0000_i1025" type="#_x0000_t75" style="width:219.85pt;height:186.9pt" o:ole="">
                   <v:imagedata r:id="rId10" o:title=""/>
                 </v:shape>
-                <o:OLEObject Type="Embed" ProgID="PBrush" ShapeID="_x0000_i1025" DrawAspect="Content" ObjectID="_1565625394" r:id="rId11"/>
+                <o:OLEObject Type="Embed" ProgID="PBrush" ShapeID="_x0000_i1025" DrawAspect="Content" ObjectID="_1566133985" r:id="rId11"/>
               </w:object>
             </w:r>
           </w:p>
@@ -4720,8 +4722,6 @@
         </w:rPr>
         <w:t xml:space="preserve"> </w:t>
       </w:r>
-      <w:bookmarkStart w:id="0" w:name="_GoBack"/>
-      <w:bookmarkEnd w:id="0"/>
     </w:p>
     <w:p>
       <w:pPr>

</xml_diff>